<commit_message>
Final and complete. I understand some of it. Need to rewatch previous videos. Ready for submission
</commit_message>
<xml_diff>
--- a/Spring-Week13_Coding-Assignment.docx
+++ b/Spring-Week13_Coding-Assignment.docx
@@ -10,28 +10,12 @@
           <w:szCs w:val="36"/>
         </w:rPr>
       </w:pPr>
-      <w:proofErr w:type="spellStart"/>
       <w:r>
         <w:rPr>
           <w:rFonts w:cs="Times New Roman"/>
           <w:szCs w:val="36"/>
         </w:rPr>
-        <w:t>p</w:t>
-      </w:r>
-      <w:r>
-        <w:rPr>
-          <w:rFonts w:cs="Times New Roman"/>
-          <w:szCs w:val="36"/>
-        </w:rPr>
-        <w:t>Web</w:t>
-      </w:r>
-      <w:proofErr w:type="spellEnd"/>
-      <w:r>
-        <w:rPr>
-          <w:rFonts w:cs="Times New Roman"/>
-          <w:szCs w:val="36"/>
-        </w:rPr>
-        <w:t xml:space="preserve"> API Design with Spring</w:t>
+        <w:t>Web API Design with Spring</w:t>
       </w:r>
       <w:r>
         <w:rPr>
@@ -3513,6 +3497,9 @@
         <w:jc w:val="center"/>
       </w:pPr>
       <w:r>
+        <w:rPr>
+          <w:noProof/>
+        </w:rPr>
         <w:drawing>
           <wp:inline distT="0" distB="0" distL="0" distR="0" wp14:anchorId="20061FED" wp14:editId="2C77B4B2">
             <wp:extent cx="3230534" cy="3712354"/>
@@ -4083,6 +4070,95 @@
     <w:p>
       <w:pPr>
         <w:pStyle w:val="ListParagraph"/>
+        <w:contextualSpacing w:val="0"/>
+        <w:jc w:val="center"/>
+      </w:pPr>
+      <w:r>
+        <w:drawing>
+          <wp:inline distT="0" distB="0" distL="0" distR="0" wp14:anchorId="17F90F45" wp14:editId="0F9083EE">
+            <wp:extent cx="4347507" cy="4708405"/>
+            <wp:effectExtent l="0" t="0" r="0" b="0"/>
+            <wp:docPr id="3" name="Picture 3" descr="Text&#10;&#10;Description automatically generated"/>
+            <wp:cNvGraphicFramePr>
+              <a:graphicFrameLocks xmlns:a="http://schemas.openxmlformats.org/drawingml/2006/main" noChangeAspect="1"/>
+            </wp:cNvGraphicFramePr>
+            <a:graphic xmlns:a="http://schemas.openxmlformats.org/drawingml/2006/main">
+              <a:graphicData uri="http://schemas.openxmlformats.org/drawingml/2006/picture">
+                <pic:pic xmlns:pic="http://schemas.openxmlformats.org/drawingml/2006/picture">
+                  <pic:nvPicPr>
+                    <pic:cNvPr id="3" name="Picture 3" descr="Text&#10;&#10;Description automatically generated"/>
+                    <pic:cNvPicPr/>
+                  </pic:nvPicPr>
+                  <pic:blipFill>
+                    <a:blip r:embed="rId14"/>
+                    <a:stretch>
+                      <a:fillRect/>
+                    </a:stretch>
+                  </pic:blipFill>
+                  <pic:spPr>
+                    <a:xfrm>
+                      <a:off x="0" y="0"/>
+                      <a:ext cx="4366370" cy="4728834"/>
+                    </a:xfrm>
+                    <a:prstGeom prst="rect">
+                      <a:avLst/>
+                    </a:prstGeom>
+                  </pic:spPr>
+                </pic:pic>
+              </a:graphicData>
+            </a:graphic>
+          </wp:inline>
+        </w:drawing>
+      </w:r>
+    </w:p>
+    <w:p>
+      <w:pPr>
+        <w:pStyle w:val="ListParagraph"/>
+        <w:contextualSpacing w:val="0"/>
+        <w:jc w:val="center"/>
+      </w:pPr>
+      <w:r>
+        <w:lastRenderedPageBreak/>
+        <w:drawing>
+          <wp:inline distT="0" distB="0" distL="0" distR="0" wp14:anchorId="1494B6AD" wp14:editId="5BB5E7F9">
+            <wp:extent cx="4522077" cy="2989595"/>
+            <wp:effectExtent l="0" t="0" r="0" b="1270"/>
+            <wp:docPr id="4" name="Picture 4" descr="Text&#10;&#10;Description automatically generated"/>
+            <wp:cNvGraphicFramePr>
+              <a:graphicFrameLocks xmlns:a="http://schemas.openxmlformats.org/drawingml/2006/main" noChangeAspect="1"/>
+            </wp:cNvGraphicFramePr>
+            <a:graphic xmlns:a="http://schemas.openxmlformats.org/drawingml/2006/main">
+              <a:graphicData uri="http://schemas.openxmlformats.org/drawingml/2006/picture">
+                <pic:pic xmlns:pic="http://schemas.openxmlformats.org/drawingml/2006/picture">
+                  <pic:nvPicPr>
+                    <pic:cNvPr id="4" name="Picture 4" descr="Text&#10;&#10;Description automatically generated"/>
+                    <pic:cNvPicPr/>
+                  </pic:nvPicPr>
+                  <pic:blipFill>
+                    <a:blip r:embed="rId15"/>
+                    <a:stretch>
+                      <a:fillRect/>
+                    </a:stretch>
+                  </pic:blipFill>
+                  <pic:spPr>
+                    <a:xfrm>
+                      <a:off x="0" y="0"/>
+                      <a:ext cx="4550011" cy="3008063"/>
+                    </a:xfrm>
+                    <a:prstGeom prst="rect">
+                      <a:avLst/>
+                    </a:prstGeom>
+                  </pic:spPr>
+                </pic:pic>
+              </a:graphicData>
+            </a:graphic>
+          </wp:inline>
+        </w:drawing>
+      </w:r>
+    </w:p>
+    <w:p>
+      <w:pPr>
+        <w:pStyle w:val="ListParagraph"/>
         <w:numPr>
           <w:ilvl w:val="0"/>
           <w:numId w:val="4"/>
@@ -4189,18 +4265,64 @@
     </w:p>
     <w:p>
       <w:pPr>
+        <w:pStyle w:val="ListParagraph"/>
+        <w:ind w:left="360"/>
+        <w:contextualSpacing w:val="0"/>
+        <w:jc w:val="center"/>
+      </w:pPr>
+      <w:r>
+        <w:drawing>
+          <wp:inline distT="0" distB="0" distL="0" distR="0" wp14:anchorId="6D775650" wp14:editId="10FD2652">
+            <wp:extent cx="4988134" cy="2962504"/>
+            <wp:effectExtent l="0" t="0" r="3175" b="9525"/>
+            <wp:docPr id="5" name="Picture 5" descr="Graphical user interface, text, application&#10;&#10;Description automatically generated"/>
+            <wp:cNvGraphicFramePr>
+              <a:graphicFrameLocks xmlns:a="http://schemas.openxmlformats.org/drawingml/2006/main" noChangeAspect="1"/>
+            </wp:cNvGraphicFramePr>
+            <a:graphic xmlns:a="http://schemas.openxmlformats.org/drawingml/2006/main">
+              <a:graphicData uri="http://schemas.openxmlformats.org/drawingml/2006/picture">
+                <pic:pic xmlns:pic="http://schemas.openxmlformats.org/drawingml/2006/picture">
+                  <pic:nvPicPr>
+                    <pic:cNvPr id="5" name="Picture 5" descr="Graphical user interface, text, application&#10;&#10;Description automatically generated"/>
+                    <pic:cNvPicPr/>
+                  </pic:nvPicPr>
+                  <pic:blipFill>
+                    <a:blip r:embed="rId16"/>
+                    <a:stretch>
+                      <a:fillRect/>
+                    </a:stretch>
+                  </pic:blipFill>
+                  <pic:spPr>
+                    <a:xfrm>
+                      <a:off x="0" y="0"/>
+                      <a:ext cx="4995125" cy="2966656"/>
+                    </a:xfrm>
+                    <a:prstGeom prst="rect">
+                      <a:avLst/>
+                    </a:prstGeom>
+                  </pic:spPr>
+                </pic:pic>
+              </a:graphicData>
+            </a:graphic>
+          </wp:inline>
+        </w:drawing>
+      </w:r>
+    </w:p>
+    <w:p>
+      <w:pPr>
         <w:rPr>
           <w:b/>
           <w:szCs w:val="24"/>
         </w:rPr>
       </w:pPr>
-      <w:r>
+    </w:p>
+    <w:p>
+      <w:pPr>
         <w:rPr>
           <w:b/>
           <w:szCs w:val="24"/>
         </w:rPr>
-        <w:t>Screenshots of Code:</w:t>
-      </w:r>
+      </w:pPr>
     </w:p>
     <w:p>
       <w:pPr>
@@ -4222,7 +4344,8 @@
           <w:b/>
           <w:szCs w:val="24"/>
         </w:rPr>
-        <w:t>Screenshots of Running Application:</w:t>
+        <w:lastRenderedPageBreak/>
+        <w:t>Screenshots of Code:</w:t>
       </w:r>
     </w:p>
     <w:p>
@@ -4232,19 +4355,395 @@
           <w:szCs w:val="24"/>
         </w:rPr>
       </w:pPr>
-    </w:p>
-    <w:p>
-      <w:pPr>
+      <w:r>
         <w:rPr>
           <w:b/>
           <w:szCs w:val="24"/>
         </w:rPr>
-      </w:pPr>
-      <w:r>
+        <w:t>JeepSalesController.java</w:t>
+      </w:r>
+    </w:p>
+    <w:p>
+      <w:pPr>
+        <w:jc w:val="center"/>
         <w:rPr>
           <w:b/>
           <w:szCs w:val="24"/>
         </w:rPr>
+      </w:pPr>
+      <w:r>
+        <w:rPr>
+          <w:b/>
+          <w:szCs w:val="24"/>
+        </w:rPr>
+        <w:drawing>
+          <wp:inline distT="0" distB="0" distL="0" distR="0" wp14:anchorId="2B8843F6" wp14:editId="17EC6695">
+            <wp:extent cx="4902852" cy="5316661"/>
+            <wp:effectExtent l="0" t="0" r="0" b="0"/>
+            <wp:docPr id="7" name="Picture 7" descr="Text&#10;&#10;Description automatically generated"/>
+            <wp:cNvGraphicFramePr>
+              <a:graphicFrameLocks xmlns:a="http://schemas.openxmlformats.org/drawingml/2006/main" noChangeAspect="1"/>
+            </wp:cNvGraphicFramePr>
+            <a:graphic xmlns:a="http://schemas.openxmlformats.org/drawingml/2006/main">
+              <a:graphicData uri="http://schemas.openxmlformats.org/drawingml/2006/picture">
+                <pic:pic xmlns:pic="http://schemas.openxmlformats.org/drawingml/2006/picture">
+                  <pic:nvPicPr>
+                    <pic:cNvPr id="7" name="Picture 7" descr="Text&#10;&#10;Description automatically generated"/>
+                    <pic:cNvPicPr/>
+                  </pic:nvPicPr>
+                  <pic:blipFill>
+                    <a:blip r:embed="rId17"/>
+                    <a:stretch>
+                      <a:fillRect/>
+                    </a:stretch>
+                  </pic:blipFill>
+                  <pic:spPr>
+                    <a:xfrm>
+                      <a:off x="0" y="0"/>
+                      <a:ext cx="4911199" cy="5325713"/>
+                    </a:xfrm>
+                    <a:prstGeom prst="rect">
+                      <a:avLst/>
+                    </a:prstGeom>
+                  </pic:spPr>
+                </pic:pic>
+              </a:graphicData>
+            </a:graphic>
+          </wp:inline>
+        </w:drawing>
+      </w:r>
+    </w:p>
+    <w:p>
+      <w:pPr>
+        <w:jc w:val="center"/>
+        <w:rPr>
+          <w:b/>
+          <w:szCs w:val="24"/>
+        </w:rPr>
+      </w:pPr>
+      <w:r>
+        <w:rPr>
+          <w:b/>
+          <w:szCs w:val="24"/>
+        </w:rPr>
+        <w:lastRenderedPageBreak/>
+        <w:drawing>
+          <wp:inline distT="0" distB="0" distL="0" distR="0" wp14:anchorId="4F7407F1" wp14:editId="4FE16981">
+            <wp:extent cx="4960757" cy="3395681"/>
+            <wp:effectExtent l="0" t="0" r="0" b="0"/>
+            <wp:docPr id="8" name="Picture 8" descr="Text&#10;&#10;Description automatically generated"/>
+            <wp:cNvGraphicFramePr>
+              <a:graphicFrameLocks xmlns:a="http://schemas.openxmlformats.org/drawingml/2006/main" noChangeAspect="1"/>
+            </wp:cNvGraphicFramePr>
+            <a:graphic xmlns:a="http://schemas.openxmlformats.org/drawingml/2006/main">
+              <a:graphicData uri="http://schemas.openxmlformats.org/drawingml/2006/picture">
+                <pic:pic xmlns:pic="http://schemas.openxmlformats.org/drawingml/2006/picture">
+                  <pic:nvPicPr>
+                    <pic:cNvPr id="8" name="Picture 8" descr="Text&#10;&#10;Description automatically generated"/>
+                    <pic:cNvPicPr/>
+                  </pic:nvPicPr>
+                  <pic:blipFill>
+                    <a:blip r:embed="rId18"/>
+                    <a:stretch>
+                      <a:fillRect/>
+                    </a:stretch>
+                  </pic:blipFill>
+                  <pic:spPr>
+                    <a:xfrm>
+                      <a:off x="0" y="0"/>
+                      <a:ext cx="4973610" cy="3404479"/>
+                    </a:xfrm>
+                    <a:prstGeom prst="rect">
+                      <a:avLst/>
+                    </a:prstGeom>
+                  </pic:spPr>
+                </pic:pic>
+              </a:graphicData>
+            </a:graphic>
+          </wp:inline>
+        </w:drawing>
+      </w:r>
+    </w:p>
+    <w:p>
+      <w:pPr>
+        <w:rPr>
+          <w:b/>
+          <w:szCs w:val="24"/>
+        </w:rPr>
+      </w:pPr>
+      <w:r>
+        <w:rPr>
+          <w:b/>
+          <w:szCs w:val="24"/>
+        </w:rPr>
+        <w:t>DefaultJeepSalesController.java</w:t>
+      </w:r>
+    </w:p>
+    <w:p>
+      <w:pPr>
+        <w:jc w:val="center"/>
+        <w:rPr>
+          <w:b/>
+          <w:szCs w:val="24"/>
+        </w:rPr>
+      </w:pPr>
+      <w:r>
+        <w:rPr>
+          <w:b/>
+          <w:szCs w:val="24"/>
+        </w:rPr>
+        <w:drawing>
+          <wp:inline distT="0" distB="0" distL="0" distR="0" wp14:anchorId="5D07CA1F" wp14:editId="2714FE73">
+            <wp:extent cx="4544623" cy="2296103"/>
+            <wp:effectExtent l="0" t="0" r="8890" b="9525"/>
+            <wp:docPr id="9" name="Picture 9" descr="Text&#10;&#10;Description automatically generated"/>
+            <wp:cNvGraphicFramePr>
+              <a:graphicFrameLocks xmlns:a="http://schemas.openxmlformats.org/drawingml/2006/main" noChangeAspect="1"/>
+            </wp:cNvGraphicFramePr>
+            <a:graphic xmlns:a="http://schemas.openxmlformats.org/drawingml/2006/main">
+              <a:graphicData uri="http://schemas.openxmlformats.org/drawingml/2006/picture">
+                <pic:pic xmlns:pic="http://schemas.openxmlformats.org/drawingml/2006/picture">
+                  <pic:nvPicPr>
+                    <pic:cNvPr id="9" name="Picture 9" descr="Text&#10;&#10;Description automatically generated"/>
+                    <pic:cNvPicPr/>
+                  </pic:nvPicPr>
+                  <pic:blipFill>
+                    <a:blip r:embed="rId19"/>
+                    <a:stretch>
+                      <a:fillRect/>
+                    </a:stretch>
+                  </pic:blipFill>
+                  <pic:spPr>
+                    <a:xfrm>
+                      <a:off x="0" y="0"/>
+                      <a:ext cx="4558380" cy="2303054"/>
+                    </a:xfrm>
+                    <a:prstGeom prst="rect">
+                      <a:avLst/>
+                    </a:prstGeom>
+                  </pic:spPr>
+                </pic:pic>
+              </a:graphicData>
+            </a:graphic>
+          </wp:inline>
+        </w:drawing>
+      </w:r>
+    </w:p>
+    <w:p>
+      <w:pPr>
+        <w:rPr>
+          <w:b/>
+          <w:szCs w:val="24"/>
+        </w:rPr>
+      </w:pPr>
+    </w:p>
+    <w:p>
+      <w:pPr>
+        <w:rPr>
+          <w:b/>
+          <w:szCs w:val="24"/>
+        </w:rPr>
+      </w:pPr>
+    </w:p>
+    <w:p>
+      <w:pPr>
+        <w:rPr>
+          <w:b/>
+          <w:szCs w:val="24"/>
+        </w:rPr>
+      </w:pPr>
+    </w:p>
+    <w:p>
+      <w:pPr>
+        <w:rPr>
+          <w:b/>
+          <w:szCs w:val="24"/>
+        </w:rPr>
+      </w:pPr>
+    </w:p>
+    <w:p>
+      <w:pPr>
+        <w:rPr>
+          <w:b/>
+          <w:szCs w:val="24"/>
+        </w:rPr>
+      </w:pPr>
+    </w:p>
+    <w:p>
+      <w:pPr>
+        <w:rPr>
+          <w:b/>
+          <w:szCs w:val="24"/>
+        </w:rPr>
+      </w:pPr>
+    </w:p>
+    <w:p>
+      <w:pPr>
+        <w:rPr>
+          <w:b/>
+          <w:szCs w:val="24"/>
+        </w:rPr>
+      </w:pPr>
+    </w:p>
+    <w:p>
+      <w:pPr>
+        <w:rPr>
+          <w:b/>
+          <w:szCs w:val="24"/>
+        </w:rPr>
+      </w:pPr>
+      <w:r>
+        <w:rPr>
+          <w:b/>
+          <w:szCs w:val="24"/>
+        </w:rPr>
+        <w:lastRenderedPageBreak/>
+        <w:t>JeepSales.java</w:t>
+      </w:r>
+    </w:p>
+    <w:p>
+      <w:pPr>
+        <w:jc w:val="center"/>
+        <w:rPr>
+          <w:b/>
+          <w:szCs w:val="24"/>
+        </w:rPr>
+      </w:pPr>
+      <w:r>
+        <w:rPr>
+          <w:b/>
+          <w:szCs w:val="24"/>
+        </w:rPr>
+        <w:drawing>
+          <wp:inline distT="0" distB="0" distL="0" distR="0" wp14:anchorId="11DE7F6B" wp14:editId="38DE68AA">
+            <wp:extent cx="4708886" cy="2784538"/>
+            <wp:effectExtent l="0" t="0" r="0" b="0"/>
+            <wp:docPr id="10" name="Picture 10" descr="Text&#10;&#10;Description automatically generated"/>
+            <wp:cNvGraphicFramePr>
+              <a:graphicFrameLocks xmlns:a="http://schemas.openxmlformats.org/drawingml/2006/main" noChangeAspect="1"/>
+            </wp:cNvGraphicFramePr>
+            <a:graphic xmlns:a="http://schemas.openxmlformats.org/drawingml/2006/main">
+              <a:graphicData uri="http://schemas.openxmlformats.org/drawingml/2006/picture">
+                <pic:pic xmlns:pic="http://schemas.openxmlformats.org/drawingml/2006/picture">
+                  <pic:nvPicPr>
+                    <pic:cNvPr id="10" name="Picture 10" descr="Text&#10;&#10;Description automatically generated"/>
+                    <pic:cNvPicPr/>
+                  </pic:nvPicPr>
+                  <pic:blipFill>
+                    <a:blip r:embed="rId20"/>
+                    <a:stretch>
+                      <a:fillRect/>
+                    </a:stretch>
+                  </pic:blipFill>
+                  <pic:spPr>
+                    <a:xfrm>
+                      <a:off x="0" y="0"/>
+                      <a:ext cx="4711752" cy="2786233"/>
+                    </a:xfrm>
+                    <a:prstGeom prst="rect">
+                      <a:avLst/>
+                    </a:prstGeom>
+                  </pic:spPr>
+                </pic:pic>
+              </a:graphicData>
+            </a:graphic>
+          </wp:inline>
+        </w:drawing>
+      </w:r>
+    </w:p>
+    <w:p>
+      <w:pPr>
+        <w:rPr>
+          <w:b/>
+          <w:szCs w:val="24"/>
+        </w:rPr>
+      </w:pPr>
+    </w:p>
+    <w:p>
+      <w:pPr>
+        <w:rPr>
+          <w:b/>
+          <w:szCs w:val="24"/>
+        </w:rPr>
+      </w:pPr>
+    </w:p>
+    <w:p>
+      <w:pPr>
+        <w:rPr>
+          <w:b/>
+          <w:szCs w:val="24"/>
+        </w:rPr>
+      </w:pPr>
+      <w:r>
+        <w:rPr>
+          <w:b/>
+          <w:szCs w:val="24"/>
+        </w:rPr>
+        <w:t>Screenshots of Running Application:</w:t>
+      </w:r>
+    </w:p>
+    <w:p>
+      <w:pPr>
+        <w:jc w:val="center"/>
+        <w:rPr>
+          <w:b/>
+          <w:szCs w:val="24"/>
+        </w:rPr>
+      </w:pPr>
+      <w:r>
+        <w:rPr>
+          <w:b/>
+          <w:szCs w:val="24"/>
+        </w:rPr>
+        <w:drawing>
+          <wp:inline distT="0" distB="0" distL="0" distR="0" wp14:anchorId="20FDC4A1" wp14:editId="056396FD">
+            <wp:extent cx="4955281" cy="1216585"/>
+            <wp:effectExtent l="0" t="0" r="0" b="3175"/>
+            <wp:docPr id="11" name="Picture 11" descr="Graphical user interface&#10;&#10;Description automatically generated with low confidence"/>
+            <wp:cNvGraphicFramePr>
+              <a:graphicFrameLocks xmlns:a="http://schemas.openxmlformats.org/drawingml/2006/main" noChangeAspect="1"/>
+            </wp:cNvGraphicFramePr>
+            <a:graphic xmlns:a="http://schemas.openxmlformats.org/drawingml/2006/main">
+              <a:graphicData uri="http://schemas.openxmlformats.org/drawingml/2006/picture">
+                <pic:pic xmlns:pic="http://schemas.openxmlformats.org/drawingml/2006/picture">
+                  <pic:nvPicPr>
+                    <pic:cNvPr id="11" name="Picture 11" descr="Graphical user interface&#10;&#10;Description automatically generated with low confidence"/>
+                    <pic:cNvPicPr/>
+                  </pic:nvPicPr>
+                  <pic:blipFill>
+                    <a:blip r:embed="rId21"/>
+                    <a:stretch>
+                      <a:fillRect/>
+                    </a:stretch>
+                  </pic:blipFill>
+                  <pic:spPr>
+                    <a:xfrm>
+                      <a:off x="0" y="0"/>
+                      <a:ext cx="4989136" cy="1224897"/>
+                    </a:xfrm>
+                    <a:prstGeom prst="rect">
+                      <a:avLst/>
+                    </a:prstGeom>
+                  </pic:spPr>
+                </pic:pic>
+              </a:graphicData>
+            </a:graphic>
+          </wp:inline>
+        </w:drawing>
+      </w:r>
+    </w:p>
+    <w:p>
+      <w:pPr>
+        <w:rPr>
+          <w:b/>
+          <w:szCs w:val="24"/>
+        </w:rPr>
+      </w:pPr>
+      <w:r>
+        <w:rPr>
+          <w:b/>
+          <w:szCs w:val="24"/>
+        </w:rPr>
         <w:t>URL to GitHub Repository:</w:t>
       </w:r>
     </w:p>
@@ -4255,7 +4754,7 @@
           <w:szCs w:val="24"/>
         </w:rPr>
       </w:pPr>
-      <w:hyperlink r:id="rId14" w:history="1">
+      <w:hyperlink r:id="rId22" w:history="1">
         <w:r>
           <w:rPr>
             <w:rStyle w:val="Hyperlink"/>
@@ -4267,12 +4766,12 @@
       </w:hyperlink>
     </w:p>
     <w:sectPr>
-      <w:headerReference w:type="even" r:id="rId15"/>
-      <w:headerReference w:type="default" r:id="rId16"/>
-      <w:footerReference w:type="even" r:id="rId17"/>
-      <w:footerReference w:type="default" r:id="rId18"/>
-      <w:headerReference w:type="first" r:id="rId19"/>
-      <w:footerReference w:type="first" r:id="rId20"/>
+      <w:headerReference w:type="even" r:id="rId23"/>
+      <w:headerReference w:type="default" r:id="rId24"/>
+      <w:footerReference w:type="even" r:id="rId25"/>
+      <w:footerReference w:type="default" r:id="rId26"/>
+      <w:headerReference w:type="first" r:id="rId27"/>
+      <w:footerReference w:type="first" r:id="rId28"/>
       <w:pgSz w:w="12240" w:h="15840"/>
       <w:pgMar w:top="1440" w:right="1440" w:bottom="1440" w:left="1440" w:header="720" w:footer="720" w:gutter="0"/>
       <w:cols w:space="720"/>

</xml_diff>